<commit_message>
IPBC Mortgage Project R1SP1str6 DWdimFact tbls Script and SSIS pkg
</commit_message>
<xml_diff>
--- a/Sessions/ 2016. IPBC - Mortgage Project R1SP4 Story 6/lab homework/Ashok Mo.Proj R1SP4 Story6 Lab.docx
+++ b/Sessions/ 2016. IPBC - Mortgage Project R1SP4 Story 6/lab homework/Ashok Mo.Proj R1SP4 Story6 Lab.docx
@@ -31,20 +31,7 @@
           <w:u w:val="single"/>
         </w:rPr>
         <w:tab/>
-      </w:r>
-      <w:proofErr w:type="spellStart"/>
-      <w:r>
-        <w:rPr>
-          <w:u w:val="single"/>
-        </w:rPr>
-        <w:t>Mo.Proj</w:t>
-      </w:r>
-      <w:proofErr w:type="spellEnd"/>
-      <w:r>
-        <w:rPr>
-          <w:u w:val="single"/>
-        </w:rPr>
-        <w:t xml:space="preserve"> R1SP4 Story6 Lab</w:t>
+        <w:t>Mo.Proj R1SP4 Story6 Lab</w:t>
       </w:r>
       <w:r>
         <w:rPr>
@@ -94,73 +81,92 @@
     </w:p>
     <w:p>
       <w:r>
-        <w:t>4. Complete R1:SP4: Story 6 – Design and Load the data in a Dimensional Model. Create at least</w:t>
-      </w:r>
-      <w:r>
-        <w:t xml:space="preserve"> </w:t>
-      </w:r>
-      <w:r>
-        <w:t>one Type 2 SCD. Explain the entire process with explanations &amp;amp; screenshots.</w:t>
-      </w:r>
-    </w:p>
-    <w:p/>
-    <w:p>
-      <w:r>
-        <w:br w:type="page"/>
-      </w:r>
-    </w:p>
-    <w:p>
-      <w:bookmarkStart w:id="0" w:name="_GoBack"/>
-      <w:bookmarkEnd w:id="0"/>
-      <w:r>
-        <w:lastRenderedPageBreak/>
-        <w:t>What to Submit:</w:t>
-      </w:r>
-    </w:p>
-    <w:p>
-      <w:r>
-        <w:t xml:space="preserve">1. IPBC Status </w:t>
-      </w:r>
-      <w:proofErr w:type="gramStart"/>
-      <w:r>
-        <w:t>Update :</w:t>
-      </w:r>
-      <w:proofErr w:type="gramEnd"/>
-      <w:r>
-        <w:t xml:space="preserve"> Mortgage Project Story 4-6</w:t>
-      </w:r>
-    </w:p>
-    <w:p>
-      <w:r>
-        <w:t>2. SQL BI Interview Questions: SSAS – What is a Slowly Changing Dimension – Explain Type 1</w:t>
-      </w:r>
-      <w:r>
-        <w:t xml:space="preserve"> </w:t>
-      </w:r>
-      <w:r>
-        <w:t>Type II and Type III</w:t>
-      </w:r>
-    </w:p>
-    <w:p>
-      <w:hyperlink r:id="rId4" w:history="1">
-        <w:r>
-          <w:rPr>
-            <w:rStyle w:val="Hyperlink"/>
-          </w:rPr>
-          <w:t>https://app.colaberry.com/app/ipbc/videos?user=31221&amp;category=54</w:t>
-        </w:r>
-      </w:hyperlink>
-    </w:p>
-    <w:p>
+        <w:t xml:space="preserve">R1:SP4: Story 6 – Design and Load the data in a Dimensional Model. Create at least one Type 2 SCD. </w:t>
+      </w:r>
       <w:r>
         <w:rPr>
           <w:noProof/>
         </w:rPr>
         <w:drawing>
-          <wp:inline distT="0" distB="0" distL="0" distR="0" wp14:anchorId="1A33A495" wp14:editId="11F6BEA2">
-            <wp:extent cx="5943600" cy="1889125"/>
+          <wp:inline distT="0" distB="0" distL="0" distR="0" wp14:anchorId="4E8B507D" wp14:editId="2C4953E6">
+            <wp:extent cx="5943600" cy="3169920"/>
             <wp:effectExtent l="0" t="0" r="0" b="0"/>
-            <wp:docPr id="1" name="Picture 1"/>
+            <wp:docPr id="2" name="Picture 2"/>
+            <wp:cNvGraphicFramePr>
+              <a:graphicFrameLocks xmlns:a="http://schemas.openxmlformats.org/drawingml/2006/main" noChangeAspect="1"/>
+            </wp:cNvGraphicFramePr>
+            <a:graphic xmlns:a="http://schemas.openxmlformats.org/drawingml/2006/main">
+              <a:graphicData uri="http://schemas.openxmlformats.org/drawingml/2006/picture">
+                <pic:pic xmlns:pic="http://schemas.openxmlformats.org/drawingml/2006/picture">
+                  <pic:nvPicPr>
+                    <pic:cNvPr id="1" name=""/>
+                    <pic:cNvPicPr/>
+                  </pic:nvPicPr>
+                  <pic:blipFill>
+                    <a:blip r:embed="rId4"/>
+                    <a:stretch>
+                      <a:fillRect/>
+                    </a:stretch>
+                  </pic:blipFill>
+                  <pic:spPr>
+                    <a:xfrm>
+                      <a:off x="0" y="0"/>
+                      <a:ext cx="5943600" cy="3169920"/>
+                    </a:xfrm>
+                    <a:prstGeom prst="rect">
+                      <a:avLst/>
+                    </a:prstGeom>
+                  </pic:spPr>
+                </pic:pic>
+              </a:graphicData>
+            </a:graphic>
+          </wp:inline>
+        </w:drawing>
+      </w:r>
+    </w:p>
+    <w:p>
+      <w:pPr>
+        <w:pStyle w:val="NormalWeb"/>
+        <w:spacing w:before="0" w:beforeAutospacing="0" w:after="0" w:afterAutospacing="0"/>
+      </w:pPr>
+      <w:r>
+        <w:rPr>
+          <w:rFonts w:ascii="Arial" w:hAnsi="Arial" w:cs="Arial"/>
+          <w:color w:val="000000"/>
+          <w:sz w:val="22"/>
+          <w:szCs w:val="22"/>
+        </w:rPr>
+        <w:t>Here we are going to create stored procedure inside that store procedure we will mention the property and the Tories alone then fact table as a financials</w:t>
+      </w:r>
+      <w:r>
+        <w:rPr>
+          <w:rFonts w:ascii="Arial" w:hAnsi="Arial" w:cs="Arial"/>
+          <w:color w:val="000000"/>
+          <w:sz w:val="22"/>
+          <w:szCs w:val="22"/>
+        </w:rPr>
+        <w:t xml:space="preserve">. </w:t>
+      </w:r>
+      <w:r>
+        <w:rPr>
+          <w:rFonts w:ascii="Arial" w:hAnsi="Arial" w:cs="Arial"/>
+          <w:color w:val="000000"/>
+          <w:sz w:val="22"/>
+          <w:szCs w:val="22"/>
+        </w:rPr>
+        <w:t>now we are going to get the temporary table as shown in the image with checking if it is not available</w:t>
+      </w:r>
+    </w:p>
+    <w:p>
+      <w:r>
+        <w:rPr>
+          <w:noProof/>
+        </w:rPr>
+        <w:drawing>
+          <wp:inline distT="0" distB="0" distL="0" distR="0" wp14:anchorId="2C702E21" wp14:editId="054128B0">
+            <wp:extent cx="5943600" cy="3022600"/>
+            <wp:effectExtent l="0" t="0" r="0" b="0"/>
+            <wp:docPr id="3" name="Picture 3"/>
             <wp:cNvGraphicFramePr>
               <a:graphicFrameLocks xmlns:a="http://schemas.openxmlformats.org/drawingml/2006/main" noChangeAspect="1"/>
             </wp:cNvGraphicFramePr>
@@ -180,6 +186,1893 @@
                   <pic:spPr>
                     <a:xfrm>
                       <a:off x="0" y="0"/>
+                      <a:ext cx="5943600" cy="3022600"/>
+                    </a:xfrm>
+                    <a:prstGeom prst="rect">
+                      <a:avLst/>
+                    </a:prstGeom>
+                  </pic:spPr>
+                </pic:pic>
+              </a:graphicData>
+            </a:graphic>
+          </wp:inline>
+        </w:drawing>
+      </w:r>
+    </w:p>
+    <w:p>
+      <w:pPr>
+        <w:pStyle w:val="NormalWeb"/>
+        <w:spacing w:before="0" w:beforeAutospacing="0" w:after="0" w:afterAutospacing="0"/>
+      </w:pPr>
+      <w:r>
+        <w:rPr>
+          <w:rFonts w:ascii="Arial" w:hAnsi="Arial" w:cs="Arial"/>
+          <w:color w:val="000000"/>
+          <w:sz w:val="22"/>
+          <w:szCs w:val="22"/>
+        </w:rPr>
+        <w:t>Now we are going to create dimension which is a type 2 SCD</w:t>
+      </w:r>
+    </w:p>
+    <w:p>
+      <w:pPr>
+        <w:pStyle w:val="NormalWeb"/>
+        <w:spacing w:before="0" w:beforeAutospacing="0" w:after="0" w:afterAutospacing="0"/>
+      </w:pPr>
+      <w:r>
+        <w:rPr>
+          <w:rFonts w:ascii="Arial" w:hAnsi="Arial" w:cs="Arial"/>
+          <w:color w:val="000000"/>
+          <w:sz w:val="22"/>
+          <w:szCs w:val="22"/>
+        </w:rPr>
+        <w:t>and</w:t>
+      </w:r>
+      <w:r>
+        <w:rPr>
+          <w:rFonts w:ascii="Arial" w:hAnsi="Arial" w:cs="Arial"/>
+          <w:color w:val="000000"/>
+          <w:sz w:val="22"/>
+          <w:szCs w:val="22"/>
+        </w:rPr>
+        <w:t xml:space="preserve"> </w:t>
+      </w:r>
+      <w:r>
+        <w:rPr>
+          <w:rFonts w:ascii="Arial" w:hAnsi="Arial" w:cs="Arial"/>
+          <w:color w:val="000000"/>
+          <w:sz w:val="22"/>
+          <w:szCs w:val="22"/>
+        </w:rPr>
+        <w:t xml:space="preserve">here </w:t>
+      </w:r>
+      <w:r>
+        <w:rPr>
+          <w:rFonts w:ascii="Arial" w:hAnsi="Arial" w:cs="Arial"/>
+          <w:color w:val="000000"/>
+          <w:sz w:val="22"/>
+          <w:szCs w:val="22"/>
+        </w:rPr>
+        <w:t>we are g</w:t>
+      </w:r>
+      <w:r>
+        <w:rPr>
+          <w:rFonts w:ascii="Arial" w:hAnsi="Arial" w:cs="Arial"/>
+          <w:color w:val="000000"/>
+          <w:sz w:val="22"/>
+          <w:szCs w:val="22"/>
+        </w:rPr>
+        <w:t xml:space="preserve">oing to create a table with </w:t>
+      </w:r>
+      <w:r>
+        <w:rPr>
+          <w:rFonts w:ascii="Arial" w:hAnsi="Arial" w:cs="Arial"/>
+          <w:color w:val="000000"/>
+          <w:sz w:val="22"/>
+          <w:szCs w:val="22"/>
+        </w:rPr>
+        <w:t>different columns</w:t>
+      </w:r>
+      <w:r>
+        <w:rPr>
+          <w:rFonts w:ascii="Arial" w:hAnsi="Arial" w:cs="Arial"/>
+          <w:color w:val="000000"/>
+          <w:sz w:val="22"/>
+          <w:szCs w:val="22"/>
+        </w:rPr>
+        <w:t xml:space="preserve"> for dimension borrower</w:t>
+      </w:r>
+    </w:p>
+    <w:p/>
+    <w:p/>
+    <w:p>
+      <w:r>
+        <w:rPr>
+          <w:noProof/>
+        </w:rPr>
+        <w:drawing>
+          <wp:inline distT="0" distB="0" distL="0" distR="0" wp14:anchorId="67DC94B5" wp14:editId="55895CF3">
+            <wp:extent cx="5943600" cy="3343275"/>
+            <wp:effectExtent l="0" t="0" r="0" b="0"/>
+            <wp:docPr id="4" name="Picture 4"/>
+            <wp:cNvGraphicFramePr>
+              <a:graphicFrameLocks xmlns:a="http://schemas.openxmlformats.org/drawingml/2006/main" noChangeAspect="1"/>
+            </wp:cNvGraphicFramePr>
+            <a:graphic xmlns:a="http://schemas.openxmlformats.org/drawingml/2006/main">
+              <a:graphicData uri="http://schemas.openxmlformats.org/drawingml/2006/picture">
+                <pic:pic xmlns:pic="http://schemas.openxmlformats.org/drawingml/2006/picture">
+                  <pic:nvPicPr>
+                    <pic:cNvPr id="1" name=""/>
+                    <pic:cNvPicPr/>
+                  </pic:nvPicPr>
+                  <pic:blipFill>
+                    <a:blip r:embed="rId6"/>
+                    <a:stretch>
+                      <a:fillRect/>
+                    </a:stretch>
+                  </pic:blipFill>
+                  <pic:spPr>
+                    <a:xfrm>
+                      <a:off x="0" y="0"/>
+                      <a:ext cx="5943600" cy="3343275"/>
+                    </a:xfrm>
+                    <a:prstGeom prst="rect">
+                      <a:avLst/>
+                    </a:prstGeom>
+                  </pic:spPr>
+                </pic:pic>
+              </a:graphicData>
+            </a:graphic>
+          </wp:inline>
+        </w:drawing>
+      </w:r>
+    </w:p>
+    <w:p>
+      <w:pPr>
+        <w:pStyle w:val="NormalWeb"/>
+        <w:spacing w:before="0" w:beforeAutospacing="0" w:after="0" w:afterAutospacing="0"/>
+      </w:pPr>
+      <w:r>
+        <w:rPr>
+          <w:rFonts w:ascii="Arial" w:hAnsi="Arial" w:cs="Arial"/>
+          <w:color w:val="000000"/>
+          <w:sz w:val="22"/>
+          <w:szCs w:val="22"/>
+        </w:rPr>
+        <w:t xml:space="preserve">Now we are going to use </w:t>
+      </w:r>
+      <w:r>
+        <w:rPr>
+          <w:rFonts w:ascii="Arial" w:hAnsi="Arial" w:cs="Arial"/>
+          <w:color w:val="000000"/>
+          <w:sz w:val="22"/>
+          <w:szCs w:val="22"/>
+        </w:rPr>
+        <w:t>Merge in</w:t>
+      </w:r>
+      <w:r>
+        <w:rPr>
+          <w:rFonts w:ascii="Arial" w:hAnsi="Arial" w:cs="Arial"/>
+          <w:color w:val="000000"/>
+          <w:sz w:val="22"/>
+          <w:szCs w:val="22"/>
+        </w:rPr>
+        <w:t xml:space="preserve"> SQL Server so </w:t>
+      </w:r>
+      <w:r>
+        <w:rPr>
+          <w:rFonts w:ascii="Arial" w:hAnsi="Arial" w:cs="Arial"/>
+          <w:color w:val="000000"/>
+          <w:sz w:val="22"/>
+          <w:szCs w:val="22"/>
+        </w:rPr>
+        <w:t xml:space="preserve">we </w:t>
+      </w:r>
+      <w:r>
+        <w:rPr>
+          <w:rFonts w:ascii="Arial" w:hAnsi="Arial" w:cs="Arial"/>
+          <w:color w:val="000000"/>
+          <w:sz w:val="22"/>
+          <w:szCs w:val="22"/>
+        </w:rPr>
+        <w:t>creat</w:t>
+      </w:r>
+      <w:r>
+        <w:rPr>
+          <w:rFonts w:ascii="Arial" w:hAnsi="Arial" w:cs="Arial"/>
+          <w:color w:val="000000"/>
+          <w:sz w:val="22"/>
+          <w:szCs w:val="22"/>
+        </w:rPr>
+        <w:t>e</w:t>
+      </w:r>
+      <w:r>
+        <w:rPr>
+          <w:rFonts w:ascii="Arial" w:hAnsi="Arial" w:cs="Arial"/>
+          <w:color w:val="000000"/>
+          <w:sz w:val="22"/>
+          <w:szCs w:val="22"/>
+        </w:rPr>
+        <w:t xml:space="preserve"> </w:t>
+      </w:r>
+      <w:r>
+        <w:rPr>
+          <w:rFonts w:ascii="Arial" w:hAnsi="Arial" w:cs="Arial"/>
+          <w:color w:val="000000"/>
+          <w:sz w:val="22"/>
+          <w:szCs w:val="22"/>
+        </w:rPr>
+        <w:t>insert in</w:t>
+      </w:r>
+      <w:r>
+        <w:rPr>
+          <w:rFonts w:ascii="Arial" w:hAnsi="Arial" w:cs="Arial"/>
+          <w:color w:val="000000"/>
+          <w:sz w:val="22"/>
+          <w:szCs w:val="22"/>
+        </w:rPr>
+        <w:t xml:space="preserve">to statement and selecting all the column </w:t>
+      </w:r>
+      <w:r>
+        <w:rPr>
+          <w:rFonts w:ascii="Arial" w:hAnsi="Arial" w:cs="Arial"/>
+          <w:color w:val="000000"/>
+          <w:sz w:val="22"/>
+          <w:szCs w:val="22"/>
+        </w:rPr>
+        <w:t>of our</w:t>
+      </w:r>
+      <w:r>
+        <w:rPr>
+          <w:rFonts w:ascii="Arial" w:hAnsi="Arial" w:cs="Arial"/>
+          <w:color w:val="000000"/>
+          <w:sz w:val="22"/>
+          <w:szCs w:val="22"/>
+        </w:rPr>
+        <w:t xml:space="preserve"> dimension</w:t>
+      </w:r>
+      <w:r>
+        <w:rPr>
+          <w:rFonts w:ascii="Arial" w:hAnsi="Arial" w:cs="Arial"/>
+          <w:color w:val="000000"/>
+          <w:sz w:val="22"/>
+          <w:szCs w:val="22"/>
+        </w:rPr>
+        <w:t xml:space="preserve"> Dim_Borrower</w:t>
+      </w:r>
+    </w:p>
+    <w:p/>
+    <w:p>
+      <w:r>
+        <w:rPr>
+          <w:noProof/>
+        </w:rPr>
+        <w:drawing>
+          <wp:inline distT="0" distB="0" distL="0" distR="0" wp14:anchorId="4AE137CD" wp14:editId="0D9C19AB">
+            <wp:extent cx="5943600" cy="3343275"/>
+            <wp:effectExtent l="0" t="0" r="0" b="0"/>
+            <wp:docPr id="5" name="Picture 5"/>
+            <wp:cNvGraphicFramePr>
+              <a:graphicFrameLocks xmlns:a="http://schemas.openxmlformats.org/drawingml/2006/main" noChangeAspect="1"/>
+            </wp:cNvGraphicFramePr>
+            <a:graphic xmlns:a="http://schemas.openxmlformats.org/drawingml/2006/main">
+              <a:graphicData uri="http://schemas.openxmlformats.org/drawingml/2006/picture">
+                <pic:pic xmlns:pic="http://schemas.openxmlformats.org/drawingml/2006/picture">
+                  <pic:nvPicPr>
+                    <pic:cNvPr id="1" name=""/>
+                    <pic:cNvPicPr/>
+                  </pic:nvPicPr>
+                  <pic:blipFill>
+                    <a:blip r:embed="rId7"/>
+                    <a:stretch>
+                      <a:fillRect/>
+                    </a:stretch>
+                  </pic:blipFill>
+                  <pic:spPr>
+                    <a:xfrm>
+                      <a:off x="0" y="0"/>
+                      <a:ext cx="5943600" cy="3343275"/>
+                    </a:xfrm>
+                    <a:prstGeom prst="rect">
+                      <a:avLst/>
+                    </a:prstGeom>
+                  </pic:spPr>
+                </pic:pic>
+              </a:graphicData>
+            </a:graphic>
+          </wp:inline>
+        </w:drawing>
+      </w:r>
+    </w:p>
+    <w:p>
+      <w:pPr>
+        <w:pStyle w:val="NormalWeb"/>
+        <w:spacing w:before="0" w:beforeAutospacing="0" w:after="0" w:afterAutospacing="0"/>
+      </w:pPr>
+      <w:r>
+        <w:rPr>
+          <w:rFonts w:ascii="Arial" w:hAnsi="Arial" w:cs="Arial"/>
+          <w:color w:val="000000"/>
+          <w:sz w:val="22"/>
+          <w:szCs w:val="22"/>
+        </w:rPr>
+        <w:t>Using M</w:t>
+      </w:r>
+      <w:r>
+        <w:rPr>
+          <w:rFonts w:ascii="Arial" w:hAnsi="Arial" w:cs="Arial"/>
+          <w:color w:val="000000"/>
+          <w:sz w:val="22"/>
+          <w:szCs w:val="22"/>
+        </w:rPr>
+        <w:t xml:space="preserve">erge </w:t>
+      </w:r>
+      <w:r>
+        <w:rPr>
+          <w:rFonts w:ascii="Arial" w:hAnsi="Arial" w:cs="Arial"/>
+          <w:color w:val="000000"/>
+          <w:sz w:val="22"/>
+          <w:szCs w:val="22"/>
+        </w:rPr>
+        <w:t>statement,</w:t>
+      </w:r>
+      <w:r>
+        <w:rPr>
+          <w:rFonts w:ascii="Arial" w:hAnsi="Arial" w:cs="Arial"/>
+          <w:color w:val="000000"/>
+          <w:sz w:val="22"/>
+          <w:szCs w:val="22"/>
+        </w:rPr>
+        <w:t xml:space="preserve"> </w:t>
+      </w:r>
+      <w:r>
+        <w:rPr>
+          <w:rFonts w:ascii="Arial" w:hAnsi="Arial" w:cs="Arial"/>
+          <w:color w:val="000000"/>
+          <w:sz w:val="22"/>
+          <w:szCs w:val="22"/>
+        </w:rPr>
+        <w:t>we</w:t>
+      </w:r>
+      <w:r>
+        <w:rPr>
+          <w:rFonts w:ascii="Arial" w:hAnsi="Arial" w:cs="Arial"/>
+          <w:color w:val="000000"/>
+          <w:sz w:val="22"/>
+          <w:szCs w:val="22"/>
+        </w:rPr>
+        <w:t xml:space="preserve"> select all </w:t>
+      </w:r>
+      <w:r>
+        <w:rPr>
+          <w:rFonts w:ascii="Arial" w:hAnsi="Arial" w:cs="Arial"/>
+          <w:color w:val="000000"/>
+          <w:sz w:val="22"/>
+          <w:szCs w:val="22"/>
+        </w:rPr>
+        <w:t>t</w:t>
+      </w:r>
+      <w:r>
+        <w:rPr>
+          <w:rFonts w:ascii="Arial" w:hAnsi="Arial" w:cs="Arial"/>
+          <w:color w:val="000000"/>
+          <w:sz w:val="22"/>
+          <w:szCs w:val="22"/>
+        </w:rPr>
+        <w:t xml:space="preserve">he Columns of temporary table </w:t>
+      </w:r>
+      <w:r>
+        <w:rPr>
+          <w:rFonts w:ascii="Arial" w:hAnsi="Arial" w:cs="Arial"/>
+          <w:color w:val="000000"/>
+          <w:sz w:val="22"/>
+          <w:szCs w:val="22"/>
+        </w:rPr>
+        <w:t>based</w:t>
+      </w:r>
+      <w:r>
+        <w:rPr>
+          <w:rFonts w:ascii="Arial" w:hAnsi="Arial" w:cs="Arial"/>
+          <w:color w:val="000000"/>
+          <w:sz w:val="22"/>
+          <w:szCs w:val="22"/>
+        </w:rPr>
+        <w:t xml:space="preserve"> on SSN match</w:t>
+      </w:r>
+      <w:r>
+        <w:rPr>
+          <w:rFonts w:ascii="Arial" w:hAnsi="Arial" w:cs="Arial"/>
+          <w:color w:val="000000"/>
+          <w:sz w:val="22"/>
+          <w:szCs w:val="22"/>
+        </w:rPr>
+        <w:t>. If Match</w:t>
+      </w:r>
+      <w:r>
+        <w:rPr>
+          <w:rFonts w:ascii="Arial" w:hAnsi="Arial" w:cs="Arial"/>
+          <w:color w:val="000000"/>
+        </w:rPr>
+        <w:t xml:space="preserve"> </w:t>
+      </w:r>
+      <w:r>
+        <w:rPr>
+          <w:rFonts w:ascii="Arial" w:hAnsi="Arial" w:cs="Arial"/>
+          <w:color w:val="000000"/>
+        </w:rPr>
+        <w:t>and checksum is not same</w:t>
+      </w:r>
+      <w:r>
+        <w:rPr>
+          <w:rFonts w:ascii="Arial" w:hAnsi="Arial" w:cs="Arial"/>
+          <w:color w:val="000000"/>
+          <w:sz w:val="22"/>
+          <w:szCs w:val="22"/>
+        </w:rPr>
+        <w:t xml:space="preserve"> </w:t>
+      </w:r>
+      <w:r>
+        <w:rPr>
+          <w:rFonts w:ascii="Arial" w:hAnsi="Arial" w:cs="Arial"/>
+          <w:color w:val="000000"/>
+          <w:sz w:val="22"/>
+          <w:szCs w:val="22"/>
+        </w:rPr>
+        <w:t xml:space="preserve">then update dimension and not </w:t>
+      </w:r>
+      <w:r>
+        <w:rPr>
+          <w:rFonts w:ascii="Arial" w:hAnsi="Arial" w:cs="Arial"/>
+          <w:color w:val="000000"/>
+          <w:sz w:val="22"/>
+          <w:szCs w:val="22"/>
+        </w:rPr>
+        <w:t>match,</w:t>
+      </w:r>
+      <w:r>
+        <w:rPr>
+          <w:rFonts w:ascii="Arial" w:hAnsi="Arial" w:cs="Arial"/>
+          <w:color w:val="000000"/>
+          <w:sz w:val="22"/>
+          <w:szCs w:val="22"/>
+        </w:rPr>
+        <w:t xml:space="preserve"> then insert new row.</w:t>
+      </w:r>
+    </w:p>
+    <w:p/>
+    <w:p>
+      <w:r>
+        <w:rPr>
+          <w:noProof/>
+        </w:rPr>
+        <w:drawing>
+          <wp:inline distT="0" distB="0" distL="0" distR="0" wp14:anchorId="74AFDECF" wp14:editId="0DD16CB3">
+            <wp:extent cx="5943600" cy="3343275"/>
+            <wp:effectExtent l="0" t="0" r="0" b="0"/>
+            <wp:docPr id="6" name="Picture 6"/>
+            <wp:cNvGraphicFramePr>
+              <a:graphicFrameLocks xmlns:a="http://schemas.openxmlformats.org/drawingml/2006/main" noChangeAspect="1"/>
+            </wp:cNvGraphicFramePr>
+            <a:graphic xmlns:a="http://schemas.openxmlformats.org/drawingml/2006/main">
+              <a:graphicData uri="http://schemas.openxmlformats.org/drawingml/2006/picture">
+                <pic:pic xmlns:pic="http://schemas.openxmlformats.org/drawingml/2006/picture">
+                  <pic:nvPicPr>
+                    <pic:cNvPr id="1" name=""/>
+                    <pic:cNvPicPr/>
+                  </pic:nvPicPr>
+                  <pic:blipFill>
+                    <a:blip r:embed="rId8"/>
+                    <a:stretch>
+                      <a:fillRect/>
+                    </a:stretch>
+                  </pic:blipFill>
+                  <pic:spPr>
+                    <a:xfrm>
+                      <a:off x="0" y="0"/>
+                      <a:ext cx="5943600" cy="3343275"/>
+                    </a:xfrm>
+                    <a:prstGeom prst="rect">
+                      <a:avLst/>
+                    </a:prstGeom>
+                  </pic:spPr>
+                </pic:pic>
+              </a:graphicData>
+            </a:graphic>
+          </wp:inline>
+        </w:drawing>
+      </w:r>
+    </w:p>
+    <w:p>
+      <w:pPr>
+        <w:pStyle w:val="NormalWeb"/>
+        <w:spacing w:before="0" w:beforeAutospacing="0" w:after="0" w:afterAutospacing="0"/>
+      </w:pPr>
+      <w:r>
+        <w:rPr>
+          <w:rFonts w:ascii="Arial" w:hAnsi="Arial" w:cs="Arial"/>
+          <w:color w:val="000000"/>
+          <w:sz w:val="22"/>
+          <w:szCs w:val="22"/>
+        </w:rPr>
+        <w:t xml:space="preserve">Now if there is no match then we will insert a new row in a what I mention as </w:t>
+      </w:r>
+      <w:r>
+        <w:rPr>
+          <w:rFonts w:ascii="Arial" w:hAnsi="Arial" w:cs="Arial"/>
+          <w:color w:val="000000"/>
+          <w:sz w:val="22"/>
+          <w:szCs w:val="22"/>
+        </w:rPr>
+        <w:t>shown in</w:t>
+      </w:r>
+      <w:r>
+        <w:rPr>
+          <w:rFonts w:ascii="Arial" w:hAnsi="Arial" w:cs="Arial"/>
+          <w:color w:val="000000"/>
+          <w:sz w:val="22"/>
+          <w:szCs w:val="22"/>
+        </w:rPr>
+        <w:t xml:space="preserve"> image</w:t>
+      </w:r>
+      <w:r>
+        <w:rPr>
+          <w:rFonts w:ascii="Arial" w:hAnsi="Arial" w:cs="Arial"/>
+          <w:color w:val="000000"/>
+          <w:sz w:val="22"/>
+          <w:szCs w:val="22"/>
+        </w:rPr>
+        <w:t>. We use output to update the rows of dimension.</w:t>
+      </w:r>
+    </w:p>
+    <w:p/>
+    <w:p>
+      <w:r>
+        <w:rPr>
+          <w:noProof/>
+        </w:rPr>
+        <w:drawing>
+          <wp:inline distT="0" distB="0" distL="0" distR="0" wp14:anchorId="116CE601" wp14:editId="20CB87C3">
+            <wp:extent cx="5943600" cy="3348355"/>
+            <wp:effectExtent l="0" t="0" r="0" b="0"/>
+            <wp:docPr id="7" name="Picture 7"/>
+            <wp:cNvGraphicFramePr>
+              <a:graphicFrameLocks xmlns:a="http://schemas.openxmlformats.org/drawingml/2006/main" noChangeAspect="1"/>
+            </wp:cNvGraphicFramePr>
+            <a:graphic xmlns:a="http://schemas.openxmlformats.org/drawingml/2006/main">
+              <a:graphicData uri="http://schemas.openxmlformats.org/drawingml/2006/picture">
+                <pic:pic xmlns:pic="http://schemas.openxmlformats.org/drawingml/2006/picture">
+                  <pic:nvPicPr>
+                    <pic:cNvPr id="1" name=""/>
+                    <pic:cNvPicPr/>
+                  </pic:nvPicPr>
+                  <pic:blipFill>
+                    <a:blip r:embed="rId9"/>
+                    <a:stretch>
+                      <a:fillRect/>
+                    </a:stretch>
+                  </pic:blipFill>
+                  <pic:spPr>
+                    <a:xfrm>
+                      <a:off x="0" y="0"/>
+                      <a:ext cx="5943600" cy="3348355"/>
+                    </a:xfrm>
+                    <a:prstGeom prst="rect">
+                      <a:avLst/>
+                    </a:prstGeom>
+                  </pic:spPr>
+                </pic:pic>
+              </a:graphicData>
+            </a:graphic>
+          </wp:inline>
+        </w:drawing>
+      </w:r>
+    </w:p>
+    <w:p>
+      <w:r>
+        <w:t>We use Action to capture updates in source table so we can load it into dimension Dim_Borrower</w:t>
+      </w:r>
+    </w:p>
+    <w:p>
+      <w:r>
+        <w:rPr>
+          <w:noProof/>
+        </w:rPr>
+        <w:lastRenderedPageBreak/>
+        <w:drawing>
+          <wp:inline distT="0" distB="0" distL="0" distR="0" wp14:anchorId="4B58E958" wp14:editId="73458567">
+            <wp:extent cx="5943600" cy="3345180"/>
+            <wp:effectExtent l="0" t="0" r="0" b="0"/>
+            <wp:docPr id="8" name="Picture 8"/>
+            <wp:cNvGraphicFramePr>
+              <a:graphicFrameLocks xmlns:a="http://schemas.openxmlformats.org/drawingml/2006/main" noChangeAspect="1"/>
+            </wp:cNvGraphicFramePr>
+            <a:graphic xmlns:a="http://schemas.openxmlformats.org/drawingml/2006/main">
+              <a:graphicData uri="http://schemas.openxmlformats.org/drawingml/2006/picture">
+                <pic:pic xmlns:pic="http://schemas.openxmlformats.org/drawingml/2006/picture">
+                  <pic:nvPicPr>
+                    <pic:cNvPr id="1" name=""/>
+                    <pic:cNvPicPr/>
+                  </pic:nvPicPr>
+                  <pic:blipFill>
+                    <a:blip r:embed="rId10"/>
+                    <a:stretch>
+                      <a:fillRect/>
+                    </a:stretch>
+                  </pic:blipFill>
+                  <pic:spPr>
+                    <a:xfrm>
+                      <a:off x="0" y="0"/>
+                      <a:ext cx="5943600" cy="3345180"/>
+                    </a:xfrm>
+                    <a:prstGeom prst="rect">
+                      <a:avLst/>
+                    </a:prstGeom>
+                  </pic:spPr>
+                </pic:pic>
+              </a:graphicData>
+            </a:graphic>
+          </wp:inline>
+        </w:drawing>
+      </w:r>
+    </w:p>
+    <w:p>
+      <w:pPr>
+        <w:pStyle w:val="NormalWeb"/>
+        <w:spacing w:before="0" w:beforeAutospacing="0" w:after="0" w:afterAutospacing="0"/>
+        <w:rPr>
+          <w:rFonts w:ascii="Arial" w:hAnsi="Arial" w:cs="Arial"/>
+          <w:color w:val="000000"/>
+          <w:sz w:val="22"/>
+          <w:szCs w:val="22"/>
+        </w:rPr>
+      </w:pPr>
+      <w:r>
+        <w:rPr>
+          <w:rFonts w:ascii="Arial" w:hAnsi="Arial" w:cs="Arial"/>
+          <w:color w:val="000000"/>
+          <w:sz w:val="22"/>
+          <w:szCs w:val="22"/>
+        </w:rPr>
+        <w:t>Now we create Dimension property so here we use if not exists and create the table</w:t>
+      </w:r>
+    </w:p>
+    <w:p>
+      <w:pPr>
+        <w:pStyle w:val="NormalWeb"/>
+        <w:spacing w:before="0" w:beforeAutospacing="0" w:after="0" w:afterAutospacing="0"/>
+      </w:pPr>
+    </w:p>
+    <w:p>
+      <w:pPr>
+        <w:ind w:left="-720"/>
+      </w:pPr>
+      <w:r>
+        <w:rPr>
+          <w:noProof/>
+        </w:rPr>
+        <w:drawing>
+          <wp:inline distT="0" distB="0" distL="0" distR="0" wp14:anchorId="117FFB06" wp14:editId="1B129D51">
+            <wp:extent cx="6878320" cy="2806700"/>
+            <wp:effectExtent l="0" t="0" r="0" b="0"/>
+            <wp:docPr id="9" name="Picture 9"/>
+            <wp:cNvGraphicFramePr>
+              <a:graphicFrameLocks xmlns:a="http://schemas.openxmlformats.org/drawingml/2006/main" noChangeAspect="1"/>
+            </wp:cNvGraphicFramePr>
+            <a:graphic xmlns:a="http://schemas.openxmlformats.org/drawingml/2006/main">
+              <a:graphicData uri="http://schemas.openxmlformats.org/drawingml/2006/picture">
+                <pic:pic xmlns:pic="http://schemas.openxmlformats.org/drawingml/2006/picture">
+                  <pic:nvPicPr>
+                    <pic:cNvPr id="1" name=""/>
+                    <pic:cNvPicPr/>
+                  </pic:nvPicPr>
+                  <pic:blipFill>
+                    <a:blip r:embed="rId11"/>
+                    <a:stretch>
+                      <a:fillRect/>
+                    </a:stretch>
+                  </pic:blipFill>
+                  <pic:spPr>
+                    <a:xfrm>
+                      <a:off x="0" y="0"/>
+                      <a:ext cx="6878320" cy="2806700"/>
+                    </a:xfrm>
+                    <a:prstGeom prst="rect">
+                      <a:avLst/>
+                    </a:prstGeom>
+                  </pic:spPr>
+                </pic:pic>
+              </a:graphicData>
+            </a:graphic>
+          </wp:inline>
+        </w:drawing>
+      </w:r>
+    </w:p>
+    <w:p>
+      <w:pPr>
+        <w:spacing w:after="0" w:line="240" w:lineRule="auto"/>
+        <w:rPr>
+          <w:rFonts w:ascii="Times New Roman" w:eastAsia="Times New Roman" w:hAnsi="Times New Roman" w:cs="Times New Roman"/>
+          <w:sz w:val="24"/>
+          <w:szCs w:val="24"/>
+        </w:rPr>
+      </w:pPr>
+      <w:r>
+        <w:rPr>
+          <w:rFonts w:ascii="Arial" w:eastAsia="Times New Roman" w:hAnsi="Arial" w:cs="Arial"/>
+          <w:color w:val="000000"/>
+        </w:rPr>
+        <w:t>We use</w:t>
+      </w:r>
+      <w:r>
+        <w:rPr>
+          <w:rFonts w:ascii="Arial" w:eastAsia="Times New Roman" w:hAnsi="Arial" w:cs="Arial"/>
+          <w:color w:val="000000"/>
+        </w:rPr>
+        <w:t xml:space="preserve"> </w:t>
+      </w:r>
+      <w:r>
+        <w:rPr>
+          <w:rFonts w:ascii="Arial" w:eastAsia="Times New Roman" w:hAnsi="Arial" w:cs="Arial"/>
+          <w:color w:val="000000"/>
+        </w:rPr>
+        <w:t>Merge</w:t>
+      </w:r>
+      <w:r>
+        <w:rPr>
+          <w:rFonts w:ascii="Arial" w:eastAsia="Times New Roman" w:hAnsi="Arial" w:cs="Arial"/>
+          <w:color w:val="000000"/>
+        </w:rPr>
+        <w:t xml:space="preserve"> statement to update dim_property  Dimension table with comparing to our temporar</w:t>
+      </w:r>
+      <w:r>
+        <w:rPr>
+          <w:rFonts w:ascii="Arial" w:eastAsia="Times New Roman" w:hAnsi="Arial" w:cs="Arial"/>
+          <w:color w:val="000000"/>
+        </w:rPr>
+        <w:t>y table.</w:t>
+      </w:r>
+      <w:r>
+        <w:rPr>
+          <w:rFonts w:ascii="Arial" w:eastAsia="Times New Roman" w:hAnsi="Arial" w:cs="Arial"/>
+          <w:color w:val="000000"/>
+        </w:rPr>
+        <w:t xml:space="preserve"> if it's a record</w:t>
+      </w:r>
+      <w:r>
+        <w:rPr>
+          <w:rFonts w:ascii="Arial" w:eastAsia="Times New Roman" w:hAnsi="Arial" w:cs="Arial"/>
+          <w:color w:val="000000"/>
+        </w:rPr>
+        <w:t>s</w:t>
+      </w:r>
+      <w:r>
+        <w:rPr>
+          <w:rFonts w:ascii="Arial" w:eastAsia="Times New Roman" w:hAnsi="Arial" w:cs="Arial"/>
+          <w:color w:val="000000"/>
+        </w:rPr>
+        <w:t xml:space="preserve"> match</w:t>
+      </w:r>
+      <w:r>
+        <w:rPr>
+          <w:rFonts w:ascii="Arial" w:eastAsia="Times New Roman" w:hAnsi="Arial" w:cs="Arial"/>
+          <w:color w:val="000000"/>
+        </w:rPr>
+        <w:t xml:space="preserve"> and checksum is not same </w:t>
+      </w:r>
+      <w:r>
+        <w:rPr>
+          <w:rFonts w:ascii="Arial" w:eastAsia="Times New Roman" w:hAnsi="Arial" w:cs="Arial"/>
+          <w:color w:val="000000"/>
+        </w:rPr>
+        <w:t>then we update it otherwise if record not match then we create new row</w:t>
+      </w:r>
+    </w:p>
+    <w:p>
+      <w:pPr>
+        <w:ind w:left="-720"/>
+      </w:pPr>
+    </w:p>
+    <w:p/>
+    <w:p>
+      <w:r>
+        <w:rPr>
+          <w:noProof/>
+        </w:rPr>
+        <w:lastRenderedPageBreak/>
+        <w:drawing>
+          <wp:inline distT="0" distB="0" distL="0" distR="0" wp14:anchorId="402126A7" wp14:editId="4D3220AC">
+            <wp:extent cx="5943600" cy="3343275"/>
+            <wp:effectExtent l="0" t="0" r="0" b="0"/>
+            <wp:docPr id="10" name="Picture 10"/>
+            <wp:cNvGraphicFramePr>
+              <a:graphicFrameLocks xmlns:a="http://schemas.openxmlformats.org/drawingml/2006/main" noChangeAspect="1"/>
+            </wp:cNvGraphicFramePr>
+            <a:graphic xmlns:a="http://schemas.openxmlformats.org/drawingml/2006/main">
+              <a:graphicData uri="http://schemas.openxmlformats.org/drawingml/2006/picture">
+                <pic:pic xmlns:pic="http://schemas.openxmlformats.org/drawingml/2006/picture">
+                  <pic:nvPicPr>
+                    <pic:cNvPr id="1" name=""/>
+                    <pic:cNvPicPr/>
+                  </pic:nvPicPr>
+                  <pic:blipFill>
+                    <a:blip r:embed="rId12"/>
+                    <a:stretch>
+                      <a:fillRect/>
+                    </a:stretch>
+                  </pic:blipFill>
+                  <pic:spPr>
+                    <a:xfrm>
+                      <a:off x="0" y="0"/>
+                      <a:ext cx="5943600" cy="3343275"/>
+                    </a:xfrm>
+                    <a:prstGeom prst="rect">
+                      <a:avLst/>
+                    </a:prstGeom>
+                  </pic:spPr>
+                </pic:pic>
+              </a:graphicData>
+            </a:graphic>
+          </wp:inline>
+        </w:drawing>
+      </w:r>
+    </w:p>
+    <w:p>
+      <w:pPr>
+        <w:spacing w:after="0" w:line="240" w:lineRule="auto"/>
+        <w:rPr>
+          <w:rFonts w:ascii="Times New Roman" w:eastAsia="Times New Roman" w:hAnsi="Times New Roman" w:cs="Times New Roman"/>
+          <w:sz w:val="24"/>
+          <w:szCs w:val="24"/>
+        </w:rPr>
+      </w:pPr>
+      <w:r>
+        <w:rPr>
+          <w:rFonts w:ascii="Arial" w:eastAsia="Times New Roman" w:hAnsi="Arial" w:cs="Arial"/>
+          <w:color w:val="000000"/>
+        </w:rPr>
+        <w:t xml:space="preserve">Here we are insert a new record did the help of binary </w:t>
+      </w:r>
+      <w:r>
+        <w:rPr>
+          <w:rFonts w:ascii="Arial" w:eastAsia="Times New Roman" w:hAnsi="Arial" w:cs="Arial"/>
+          <w:color w:val="000000"/>
+        </w:rPr>
+        <w:t>checksum</w:t>
+      </w:r>
+      <w:r>
+        <w:rPr>
+          <w:rFonts w:ascii="Arial" w:eastAsia="Times New Roman" w:hAnsi="Arial" w:cs="Arial"/>
+          <w:color w:val="000000"/>
+        </w:rPr>
+        <w:t xml:space="preserve"> inside property dimension</w:t>
+      </w:r>
+    </w:p>
+    <w:p/>
+    <w:p>
+      <w:r>
+        <w:rPr>
+          <w:noProof/>
+        </w:rPr>
+        <w:drawing>
+          <wp:inline distT="0" distB="0" distL="0" distR="0" wp14:anchorId="345BC374" wp14:editId="459113AF">
+            <wp:extent cx="5943600" cy="3343275"/>
+            <wp:effectExtent l="0" t="0" r="0" b="0"/>
+            <wp:docPr id="11" name="Picture 11"/>
+            <wp:cNvGraphicFramePr>
+              <a:graphicFrameLocks xmlns:a="http://schemas.openxmlformats.org/drawingml/2006/main" noChangeAspect="1"/>
+            </wp:cNvGraphicFramePr>
+            <a:graphic xmlns:a="http://schemas.openxmlformats.org/drawingml/2006/main">
+              <a:graphicData uri="http://schemas.openxmlformats.org/drawingml/2006/picture">
+                <pic:pic xmlns:pic="http://schemas.openxmlformats.org/drawingml/2006/picture">
+                  <pic:nvPicPr>
+                    <pic:cNvPr id="1" name=""/>
+                    <pic:cNvPicPr/>
+                  </pic:nvPicPr>
+                  <pic:blipFill>
+                    <a:blip r:embed="rId13"/>
+                    <a:stretch>
+                      <a:fillRect/>
+                    </a:stretch>
+                  </pic:blipFill>
+                  <pic:spPr>
+                    <a:xfrm>
+                      <a:off x="0" y="0"/>
+                      <a:ext cx="5943600" cy="3343275"/>
+                    </a:xfrm>
+                    <a:prstGeom prst="rect">
+                      <a:avLst/>
+                    </a:prstGeom>
+                  </pic:spPr>
+                </pic:pic>
+              </a:graphicData>
+            </a:graphic>
+          </wp:inline>
+        </w:drawing>
+      </w:r>
+    </w:p>
+    <w:p>
+      <w:pPr>
+        <w:spacing w:after="0" w:line="240" w:lineRule="auto"/>
+        <w:rPr>
+          <w:rFonts w:ascii="Times New Roman" w:eastAsia="Times New Roman" w:hAnsi="Times New Roman" w:cs="Times New Roman"/>
+          <w:sz w:val="24"/>
+          <w:szCs w:val="24"/>
+        </w:rPr>
+      </w:pPr>
+      <w:r>
+        <w:rPr>
+          <w:rFonts w:ascii="Arial" w:eastAsia="Times New Roman" w:hAnsi="Arial" w:cs="Arial"/>
+          <w:color w:val="000000"/>
+        </w:rPr>
+        <w:t xml:space="preserve">Now we use if not exists go create another dimension </w:t>
+      </w:r>
+      <w:r>
+        <w:rPr>
+          <w:rFonts w:ascii="Arial" w:eastAsia="Times New Roman" w:hAnsi="Arial" w:cs="Arial"/>
+          <w:color w:val="000000"/>
+        </w:rPr>
+        <w:t xml:space="preserve">Loan </w:t>
+      </w:r>
+      <w:r>
+        <w:rPr>
+          <w:rFonts w:ascii="Arial" w:eastAsia="Times New Roman" w:hAnsi="Arial" w:cs="Arial"/>
+          <w:color w:val="000000"/>
+        </w:rPr>
+        <w:t>with its related columns</w:t>
+      </w:r>
+    </w:p>
+    <w:p>
+      <w:pPr>
+        <w:spacing w:after="0" w:line="240" w:lineRule="auto"/>
+        <w:rPr>
+          <w:rFonts w:ascii="Times New Roman" w:eastAsia="Times New Roman" w:hAnsi="Times New Roman" w:cs="Times New Roman"/>
+          <w:sz w:val="24"/>
+          <w:szCs w:val="24"/>
+        </w:rPr>
+      </w:pPr>
+      <w:r>
+        <w:rPr>
+          <w:rFonts w:ascii="Arial" w:eastAsia="Times New Roman" w:hAnsi="Arial" w:cs="Arial"/>
+          <w:color w:val="000000"/>
+        </w:rPr>
+        <w:t>Also we use M</w:t>
+      </w:r>
+      <w:r>
+        <w:rPr>
+          <w:rFonts w:ascii="Arial" w:eastAsia="Times New Roman" w:hAnsi="Arial" w:cs="Arial"/>
+          <w:color w:val="000000"/>
+        </w:rPr>
+        <w:t>erge statement with</w:t>
+      </w:r>
+      <w:r>
+        <w:rPr>
+          <w:rFonts w:ascii="Arial" w:eastAsia="Times New Roman" w:hAnsi="Arial" w:cs="Arial"/>
+          <w:color w:val="000000"/>
+        </w:rPr>
+        <w:t xml:space="preserve"> using and select, </w:t>
+      </w:r>
+      <w:r>
+        <w:rPr>
+          <w:rFonts w:ascii="Arial" w:eastAsia="Times New Roman" w:hAnsi="Arial" w:cs="Arial"/>
+          <w:color w:val="000000"/>
+        </w:rPr>
+        <w:t xml:space="preserve">we check the data </w:t>
+      </w:r>
+      <w:r>
+        <w:rPr>
+          <w:rFonts w:ascii="Arial" w:eastAsia="Times New Roman" w:hAnsi="Arial" w:cs="Arial"/>
+          <w:color w:val="000000"/>
+        </w:rPr>
+        <w:t>in</w:t>
+      </w:r>
+      <w:r>
+        <w:rPr>
+          <w:rFonts w:ascii="Arial" w:eastAsia="Times New Roman" w:hAnsi="Arial" w:cs="Arial"/>
+          <w:color w:val="000000"/>
+        </w:rPr>
+        <w:t xml:space="preserve"> Dimension </w:t>
+      </w:r>
+      <w:r>
+        <w:rPr>
+          <w:rFonts w:ascii="Arial" w:eastAsia="Times New Roman" w:hAnsi="Arial" w:cs="Arial"/>
+          <w:color w:val="000000"/>
+        </w:rPr>
+        <w:t>loan</w:t>
+      </w:r>
+      <w:r>
+        <w:rPr>
+          <w:rFonts w:ascii="Arial" w:eastAsia="Times New Roman" w:hAnsi="Arial" w:cs="Arial"/>
+          <w:color w:val="000000"/>
+        </w:rPr>
+        <w:t xml:space="preserve"> and </w:t>
+      </w:r>
+      <w:r>
+        <w:rPr>
+          <w:rFonts w:ascii="Arial" w:eastAsia="Times New Roman" w:hAnsi="Arial" w:cs="Arial"/>
+          <w:color w:val="000000"/>
+        </w:rPr>
+        <w:t>Compare it to the temp</w:t>
+      </w:r>
+      <w:r>
+        <w:rPr>
+          <w:rFonts w:ascii="Arial" w:eastAsia="Times New Roman" w:hAnsi="Arial" w:cs="Arial"/>
+          <w:color w:val="000000"/>
+        </w:rPr>
+        <w:t xml:space="preserve"> table </w:t>
+      </w:r>
+      <w:r>
+        <w:rPr>
+          <w:rFonts w:ascii="Arial" w:eastAsia="Times New Roman" w:hAnsi="Arial" w:cs="Arial"/>
+          <w:color w:val="000000"/>
+        </w:rPr>
+        <w:t>to</w:t>
+      </w:r>
+      <w:r>
+        <w:rPr>
+          <w:rFonts w:ascii="Arial" w:eastAsia="Times New Roman" w:hAnsi="Arial" w:cs="Arial"/>
+          <w:color w:val="000000"/>
+        </w:rPr>
+        <w:t xml:space="preserve"> update the record or insert new row</w:t>
+      </w:r>
+    </w:p>
+    <w:p/>
+    <w:p>
+      <w:r>
+        <w:rPr>
+          <w:noProof/>
+        </w:rPr>
+        <w:lastRenderedPageBreak/>
+        <w:drawing>
+          <wp:inline distT="0" distB="0" distL="0" distR="0" wp14:anchorId="2C5C84AF" wp14:editId="6C71FA24">
+            <wp:extent cx="5943600" cy="3343275"/>
+            <wp:effectExtent l="0" t="0" r="0" b="0"/>
+            <wp:docPr id="12" name="Picture 12"/>
+            <wp:cNvGraphicFramePr>
+              <a:graphicFrameLocks xmlns:a="http://schemas.openxmlformats.org/drawingml/2006/main" noChangeAspect="1"/>
+            </wp:cNvGraphicFramePr>
+            <a:graphic xmlns:a="http://schemas.openxmlformats.org/drawingml/2006/main">
+              <a:graphicData uri="http://schemas.openxmlformats.org/drawingml/2006/picture">
+                <pic:pic xmlns:pic="http://schemas.openxmlformats.org/drawingml/2006/picture">
+                  <pic:nvPicPr>
+                    <pic:cNvPr id="1" name=""/>
+                    <pic:cNvPicPr/>
+                  </pic:nvPicPr>
+                  <pic:blipFill>
+                    <a:blip r:embed="rId14"/>
+                    <a:stretch>
+                      <a:fillRect/>
+                    </a:stretch>
+                  </pic:blipFill>
+                  <pic:spPr>
+                    <a:xfrm>
+                      <a:off x="0" y="0"/>
+                      <a:ext cx="5943600" cy="3343275"/>
+                    </a:xfrm>
+                    <a:prstGeom prst="rect">
+                      <a:avLst/>
+                    </a:prstGeom>
+                  </pic:spPr>
+                </pic:pic>
+              </a:graphicData>
+            </a:graphic>
+          </wp:inline>
+        </w:drawing>
+      </w:r>
+    </w:p>
+    <w:p>
+      <w:r>
+        <w:rPr>
+          <w:rFonts w:ascii="Arial" w:hAnsi="Arial" w:cs="Arial"/>
+          <w:color w:val="000000"/>
+        </w:rPr>
+        <w:t>Here we use merge and if the data row is not match then we insert new record with the h</w:t>
+      </w:r>
+      <w:r>
+        <w:rPr>
+          <w:rFonts w:ascii="Arial" w:hAnsi="Arial" w:cs="Arial"/>
+          <w:color w:val="000000"/>
+        </w:rPr>
+        <w:t>elp of binary checksum inside loa</w:t>
+      </w:r>
+      <w:r>
+        <w:rPr>
+          <w:rFonts w:ascii="Arial" w:hAnsi="Arial" w:cs="Arial"/>
+          <w:color w:val="000000"/>
+        </w:rPr>
+        <w:t>n dimension</w:t>
+      </w:r>
+    </w:p>
+    <w:p>
+      <w:r>
+        <w:rPr>
+          <w:noProof/>
+        </w:rPr>
+        <w:drawing>
+          <wp:inline distT="0" distB="0" distL="0" distR="0" wp14:anchorId="3DB7BB0F" wp14:editId="4418267C">
+            <wp:extent cx="5943600" cy="3343275"/>
+            <wp:effectExtent l="0" t="0" r="0" b="0"/>
+            <wp:docPr id="13" name="Picture 13"/>
+            <wp:cNvGraphicFramePr>
+              <a:graphicFrameLocks xmlns:a="http://schemas.openxmlformats.org/drawingml/2006/main" noChangeAspect="1"/>
+            </wp:cNvGraphicFramePr>
+            <a:graphic xmlns:a="http://schemas.openxmlformats.org/drawingml/2006/main">
+              <a:graphicData uri="http://schemas.openxmlformats.org/drawingml/2006/picture">
+                <pic:pic xmlns:pic="http://schemas.openxmlformats.org/drawingml/2006/picture">
+                  <pic:nvPicPr>
+                    <pic:cNvPr id="1" name=""/>
+                    <pic:cNvPicPr/>
+                  </pic:nvPicPr>
+                  <pic:blipFill>
+                    <a:blip r:embed="rId15"/>
+                    <a:stretch>
+                      <a:fillRect/>
+                    </a:stretch>
+                  </pic:blipFill>
+                  <pic:spPr>
+                    <a:xfrm>
+                      <a:off x="0" y="0"/>
+                      <a:ext cx="5943600" cy="3343275"/>
+                    </a:xfrm>
+                    <a:prstGeom prst="rect">
+                      <a:avLst/>
+                    </a:prstGeom>
+                  </pic:spPr>
+                </pic:pic>
+              </a:graphicData>
+            </a:graphic>
+          </wp:inline>
+        </w:drawing>
+      </w:r>
+    </w:p>
+    <w:p>
+      <w:pPr>
+        <w:spacing w:after="0" w:line="240" w:lineRule="auto"/>
+        <w:rPr>
+          <w:rFonts w:ascii="Times New Roman" w:eastAsia="Times New Roman" w:hAnsi="Times New Roman" w:cs="Times New Roman"/>
+          <w:sz w:val="24"/>
+          <w:szCs w:val="24"/>
+        </w:rPr>
+      </w:pPr>
+      <w:r>
+        <w:rPr>
+          <w:rFonts w:ascii="Arial" w:eastAsia="Times New Roman" w:hAnsi="Arial" w:cs="Arial"/>
+          <w:color w:val="000000"/>
+        </w:rPr>
+        <w:t>Now we create fact financials with the help of if not exists function with specific columns from different dimensions and other miserable items of our business</w:t>
+      </w:r>
+    </w:p>
+    <w:p/>
+    <w:p>
+      <w:r>
+        <w:rPr>
+          <w:noProof/>
+        </w:rPr>
+        <w:lastRenderedPageBreak/>
+        <w:drawing>
+          <wp:inline distT="0" distB="0" distL="0" distR="0" wp14:anchorId="51322902" wp14:editId="7C3004C3">
+            <wp:extent cx="5943600" cy="3340100"/>
+            <wp:effectExtent l="0" t="0" r="0" b="0"/>
+            <wp:docPr id="14" name="Picture 14"/>
+            <wp:cNvGraphicFramePr>
+              <a:graphicFrameLocks xmlns:a="http://schemas.openxmlformats.org/drawingml/2006/main" noChangeAspect="1"/>
+            </wp:cNvGraphicFramePr>
+            <a:graphic xmlns:a="http://schemas.openxmlformats.org/drawingml/2006/main">
+              <a:graphicData uri="http://schemas.openxmlformats.org/drawingml/2006/picture">
+                <pic:pic xmlns:pic="http://schemas.openxmlformats.org/drawingml/2006/picture">
+                  <pic:nvPicPr>
+                    <pic:cNvPr id="1" name=""/>
+                    <pic:cNvPicPr/>
+                  </pic:nvPicPr>
+                  <pic:blipFill>
+                    <a:blip r:embed="rId16"/>
+                    <a:stretch>
+                      <a:fillRect/>
+                    </a:stretch>
+                  </pic:blipFill>
+                  <pic:spPr>
+                    <a:xfrm>
+                      <a:off x="0" y="0"/>
+                      <a:ext cx="5943600" cy="3340100"/>
+                    </a:xfrm>
+                    <a:prstGeom prst="rect">
+                      <a:avLst/>
+                    </a:prstGeom>
+                  </pic:spPr>
+                </pic:pic>
+              </a:graphicData>
+            </a:graphic>
+          </wp:inline>
+        </w:drawing>
+      </w:r>
+    </w:p>
+    <w:p>
+      <w:pPr>
+        <w:spacing w:after="0" w:line="240" w:lineRule="auto"/>
+        <w:rPr>
+          <w:rFonts w:ascii="Times New Roman" w:eastAsia="Times New Roman" w:hAnsi="Times New Roman" w:cs="Times New Roman"/>
+          <w:sz w:val="24"/>
+          <w:szCs w:val="24"/>
+        </w:rPr>
+      </w:pPr>
+      <w:r>
+        <w:rPr>
+          <w:rFonts w:ascii="Arial" w:eastAsia="Times New Roman" w:hAnsi="Arial" w:cs="Arial"/>
+          <w:color w:val="000000"/>
+        </w:rPr>
+        <w:t xml:space="preserve">We use </w:t>
+      </w:r>
+      <w:r>
+        <w:rPr>
+          <w:rFonts w:ascii="Arial" w:eastAsia="Times New Roman" w:hAnsi="Arial" w:cs="Arial"/>
+          <w:color w:val="000000"/>
+        </w:rPr>
+        <w:t>M</w:t>
+      </w:r>
+      <w:r>
+        <w:rPr>
+          <w:rFonts w:ascii="Arial" w:eastAsia="Times New Roman" w:hAnsi="Arial" w:cs="Arial"/>
+          <w:color w:val="000000"/>
+        </w:rPr>
+        <w:t xml:space="preserve">erge </w:t>
+      </w:r>
+      <w:r>
+        <w:rPr>
+          <w:rFonts w:ascii="Arial" w:eastAsia="Times New Roman" w:hAnsi="Arial" w:cs="Arial"/>
+          <w:color w:val="000000"/>
+        </w:rPr>
+        <w:t xml:space="preserve"> to update </w:t>
+      </w:r>
+      <w:r>
+        <w:rPr>
+          <w:rFonts w:ascii="Arial" w:eastAsia="Times New Roman" w:hAnsi="Arial" w:cs="Arial"/>
+          <w:color w:val="000000"/>
+        </w:rPr>
+        <w:t>o</w:t>
+      </w:r>
+      <w:r>
+        <w:rPr>
+          <w:rFonts w:ascii="Arial" w:eastAsia="Times New Roman" w:hAnsi="Arial" w:cs="Arial"/>
+          <w:color w:val="000000"/>
+        </w:rPr>
+        <w:t>u</w:t>
+      </w:r>
+      <w:r>
+        <w:rPr>
+          <w:rFonts w:ascii="Arial" w:eastAsia="Times New Roman" w:hAnsi="Arial" w:cs="Arial"/>
+          <w:color w:val="000000"/>
+        </w:rPr>
+        <w:t xml:space="preserve">r fact table </w:t>
+      </w:r>
+      <w:r>
+        <w:rPr>
+          <w:rFonts w:ascii="Arial" w:eastAsia="Times New Roman" w:hAnsi="Arial" w:cs="Arial"/>
+          <w:color w:val="000000"/>
+        </w:rPr>
+        <w:t xml:space="preserve">or </w:t>
+      </w:r>
+      <w:r>
+        <w:rPr>
+          <w:rFonts w:ascii="Arial" w:eastAsia="Times New Roman" w:hAnsi="Arial" w:cs="Arial"/>
+          <w:color w:val="000000"/>
+        </w:rPr>
+        <w:t>insert a new Row Record with the help of</w:t>
+      </w:r>
+      <w:r>
+        <w:rPr>
+          <w:rFonts w:ascii="Arial" w:eastAsia="Times New Roman" w:hAnsi="Arial" w:cs="Arial"/>
+          <w:color w:val="000000"/>
+        </w:rPr>
+        <w:t xml:space="preserve"> binary checksum and we will end</w:t>
+      </w:r>
+      <w:r>
+        <w:rPr>
+          <w:rFonts w:ascii="Arial" w:eastAsia="Times New Roman" w:hAnsi="Arial" w:cs="Arial"/>
+          <w:color w:val="000000"/>
+        </w:rPr>
+        <w:t xml:space="preserve"> our stored procedure which is user Define</w:t>
+      </w:r>
+      <w:r>
+        <w:rPr>
+          <w:rFonts w:ascii="Arial" w:eastAsia="Times New Roman" w:hAnsi="Arial" w:cs="Arial"/>
+          <w:color w:val="000000"/>
+        </w:rPr>
+        <w:t>d</w:t>
+      </w:r>
+    </w:p>
+    <w:p/>
+    <w:p>
+      <w:r>
+        <w:rPr>
+          <w:noProof/>
+        </w:rPr>
+        <w:drawing>
+          <wp:inline distT="0" distB="0" distL="0" distR="0" wp14:anchorId="514D7782" wp14:editId="3D95704D">
+            <wp:extent cx="5943600" cy="3343275"/>
+            <wp:effectExtent l="0" t="0" r="0" b="0"/>
+            <wp:docPr id="15" name="Picture 15"/>
+            <wp:cNvGraphicFramePr>
+              <a:graphicFrameLocks xmlns:a="http://schemas.openxmlformats.org/drawingml/2006/main" noChangeAspect="1"/>
+            </wp:cNvGraphicFramePr>
+            <a:graphic xmlns:a="http://schemas.openxmlformats.org/drawingml/2006/main">
+              <a:graphicData uri="http://schemas.openxmlformats.org/drawingml/2006/picture">
+                <pic:pic xmlns:pic="http://schemas.openxmlformats.org/drawingml/2006/picture">
+                  <pic:nvPicPr>
+                    <pic:cNvPr id="1" name=""/>
+                    <pic:cNvPicPr/>
+                  </pic:nvPicPr>
+                  <pic:blipFill>
+                    <a:blip r:embed="rId17"/>
+                    <a:stretch>
+                      <a:fillRect/>
+                    </a:stretch>
+                  </pic:blipFill>
+                  <pic:spPr>
+                    <a:xfrm>
+                      <a:off x="0" y="0"/>
+                      <a:ext cx="5943600" cy="3343275"/>
+                    </a:xfrm>
+                    <a:prstGeom prst="rect">
+                      <a:avLst/>
+                    </a:prstGeom>
+                  </pic:spPr>
+                </pic:pic>
+              </a:graphicData>
+            </a:graphic>
+          </wp:inline>
+        </w:drawing>
+      </w:r>
+    </w:p>
+    <w:p>
+      <w:pPr>
+        <w:spacing w:after="0" w:line="240" w:lineRule="auto"/>
+        <w:rPr>
+          <w:rFonts w:ascii="Times New Roman" w:eastAsia="Times New Roman" w:hAnsi="Times New Roman" w:cs="Times New Roman"/>
+          <w:sz w:val="24"/>
+          <w:szCs w:val="24"/>
+        </w:rPr>
+      </w:pPr>
+    </w:p>
+    <w:p>
+      <w:pPr>
+        <w:spacing w:after="0" w:line="240" w:lineRule="auto"/>
+        <w:rPr>
+          <w:rFonts w:ascii="Times New Roman" w:eastAsia="Times New Roman" w:hAnsi="Times New Roman" w:cs="Times New Roman"/>
+          <w:sz w:val="24"/>
+          <w:szCs w:val="24"/>
+        </w:rPr>
+      </w:pPr>
+      <w:r>
+        <w:rPr>
+          <w:rFonts w:ascii="Arial" w:eastAsia="Times New Roman" w:hAnsi="Arial" w:cs="Arial"/>
+          <w:color w:val="000000"/>
+        </w:rPr>
+        <w:t xml:space="preserve">Also we can execute </w:t>
+      </w:r>
+      <w:r>
+        <w:rPr>
+          <w:rFonts w:ascii="Arial" w:eastAsia="Times New Roman" w:hAnsi="Arial" w:cs="Arial"/>
+          <w:color w:val="000000"/>
+        </w:rPr>
+        <w:t>stored</w:t>
+      </w:r>
+      <w:r>
+        <w:rPr>
+          <w:rFonts w:ascii="Arial" w:eastAsia="Times New Roman" w:hAnsi="Arial" w:cs="Arial"/>
+          <w:color w:val="000000"/>
+        </w:rPr>
+        <w:t xml:space="preserve"> procedure in SQL Server agent </w:t>
+      </w:r>
+      <w:r>
+        <w:rPr>
+          <w:rFonts w:ascii="Arial" w:eastAsia="Times New Roman" w:hAnsi="Arial" w:cs="Arial"/>
+          <w:color w:val="000000"/>
+        </w:rPr>
+        <w:t xml:space="preserve"> or </w:t>
+      </w:r>
+      <w:r>
+        <w:rPr>
+          <w:rFonts w:ascii="Arial" w:eastAsia="Times New Roman" w:hAnsi="Arial" w:cs="Arial"/>
+          <w:color w:val="000000"/>
+        </w:rPr>
+        <w:t xml:space="preserve">inside ssis SQL task </w:t>
+      </w:r>
+      <w:r>
+        <w:rPr>
+          <w:rFonts w:ascii="Arial" w:eastAsia="Times New Roman" w:hAnsi="Arial" w:cs="Arial"/>
+          <w:color w:val="000000"/>
+        </w:rPr>
+        <w:t>in</w:t>
+      </w:r>
+      <w:r>
+        <w:rPr>
+          <w:rFonts w:ascii="Arial" w:eastAsia="Times New Roman" w:hAnsi="Arial" w:cs="Arial"/>
+          <w:color w:val="000000"/>
+        </w:rPr>
+        <w:t xml:space="preserve"> packages</w:t>
+      </w:r>
+    </w:p>
+    <w:p/>
+    <w:p>
+      <w:r>
+        <w:rPr>
+          <w:noProof/>
+        </w:rPr>
+        <w:lastRenderedPageBreak/>
+        <w:drawing>
+          <wp:inline distT="0" distB="0" distL="0" distR="0" wp14:anchorId="70FF7DF9" wp14:editId="33FAE91A">
+            <wp:extent cx="5943600" cy="2616200"/>
+            <wp:effectExtent l="0" t="0" r="0" b="0"/>
+            <wp:docPr id="16" name="Picture 16"/>
+            <wp:cNvGraphicFramePr>
+              <a:graphicFrameLocks xmlns:a="http://schemas.openxmlformats.org/drawingml/2006/main" noChangeAspect="1"/>
+            </wp:cNvGraphicFramePr>
+            <a:graphic xmlns:a="http://schemas.openxmlformats.org/drawingml/2006/main">
+              <a:graphicData uri="http://schemas.openxmlformats.org/drawingml/2006/picture">
+                <pic:pic xmlns:pic="http://schemas.openxmlformats.org/drawingml/2006/picture">
+                  <pic:nvPicPr>
+                    <pic:cNvPr id="1" name=""/>
+                    <pic:cNvPicPr/>
+                  </pic:nvPicPr>
+                  <pic:blipFill>
+                    <a:blip r:embed="rId18"/>
+                    <a:stretch>
+                      <a:fillRect/>
+                    </a:stretch>
+                  </pic:blipFill>
+                  <pic:spPr>
+                    <a:xfrm>
+                      <a:off x="0" y="0"/>
+                      <a:ext cx="5943600" cy="2616200"/>
+                    </a:xfrm>
+                    <a:prstGeom prst="rect">
+                      <a:avLst/>
+                    </a:prstGeom>
+                  </pic:spPr>
+                </pic:pic>
+              </a:graphicData>
+            </a:graphic>
+          </wp:inline>
+        </w:drawing>
+      </w:r>
+    </w:p>
+    <w:p>
+      <w:r>
+        <w:rPr>
+          <w:rFonts w:ascii="Arial" w:hAnsi="Arial" w:cs="Arial"/>
+          <w:color w:val="000000"/>
+        </w:rPr>
+        <w:t>This image is from ssis package which uses execute SQL task</w:t>
+      </w:r>
+    </w:p>
+    <w:p/>
+    <w:p>
+      <w:r>
+        <w:rPr>
+          <w:noProof/>
+        </w:rPr>
+        <w:drawing>
+          <wp:inline distT="0" distB="0" distL="0" distR="0" wp14:anchorId="1C31CA0B" wp14:editId="11B1E426">
+            <wp:extent cx="5943600" cy="4363720"/>
+            <wp:effectExtent l="0" t="0" r="0" b="0"/>
+            <wp:docPr id="17" name="Picture 17"/>
+            <wp:cNvGraphicFramePr>
+              <a:graphicFrameLocks xmlns:a="http://schemas.openxmlformats.org/drawingml/2006/main" noChangeAspect="1"/>
+            </wp:cNvGraphicFramePr>
+            <a:graphic xmlns:a="http://schemas.openxmlformats.org/drawingml/2006/main">
+              <a:graphicData uri="http://schemas.openxmlformats.org/drawingml/2006/picture">
+                <pic:pic xmlns:pic="http://schemas.openxmlformats.org/drawingml/2006/picture">
+                  <pic:nvPicPr>
+                    <pic:cNvPr id="1" name=""/>
+                    <pic:cNvPicPr/>
+                  </pic:nvPicPr>
+                  <pic:blipFill>
+                    <a:blip r:embed="rId19"/>
+                    <a:stretch>
+                      <a:fillRect/>
+                    </a:stretch>
+                  </pic:blipFill>
+                  <pic:spPr>
+                    <a:xfrm>
+                      <a:off x="0" y="0"/>
+                      <a:ext cx="5943600" cy="4363720"/>
+                    </a:xfrm>
+                    <a:prstGeom prst="rect">
+                      <a:avLst/>
+                    </a:prstGeom>
+                  </pic:spPr>
+                </pic:pic>
+              </a:graphicData>
+            </a:graphic>
+          </wp:inline>
+        </w:drawing>
+      </w:r>
+    </w:p>
+    <w:p>
+      <w:r>
+        <w:rPr>
+          <w:rFonts w:ascii="Arial" w:hAnsi="Arial" w:cs="Arial"/>
+          <w:color w:val="000000"/>
+        </w:rPr>
+        <w:t>Here we can see execute SQL task editor where we select our connection to database and a statement to run stored procedure</w:t>
+      </w:r>
+    </w:p>
+    <w:p>
+      <w:r>
+        <w:rPr>
+          <w:noProof/>
+        </w:rPr>
+        <w:lastRenderedPageBreak/>
+        <w:drawing>
+          <wp:inline distT="0" distB="0" distL="0" distR="0" wp14:anchorId="586B74CF" wp14:editId="07C6CD13">
+            <wp:extent cx="5943600" cy="1887855"/>
+            <wp:effectExtent l="0" t="0" r="0" b="0"/>
+            <wp:docPr id="18" name="Picture 18"/>
+            <wp:cNvGraphicFramePr>
+              <a:graphicFrameLocks xmlns:a="http://schemas.openxmlformats.org/drawingml/2006/main" noChangeAspect="1"/>
+            </wp:cNvGraphicFramePr>
+            <a:graphic xmlns:a="http://schemas.openxmlformats.org/drawingml/2006/main">
+              <a:graphicData uri="http://schemas.openxmlformats.org/drawingml/2006/picture">
+                <pic:pic xmlns:pic="http://schemas.openxmlformats.org/drawingml/2006/picture">
+                  <pic:nvPicPr>
+                    <pic:cNvPr id="1" name=""/>
+                    <pic:cNvPicPr/>
+                  </pic:nvPicPr>
+                  <pic:blipFill>
+                    <a:blip r:embed="rId20"/>
+                    <a:stretch>
+                      <a:fillRect/>
+                    </a:stretch>
+                  </pic:blipFill>
+                  <pic:spPr>
+                    <a:xfrm>
+                      <a:off x="0" y="0"/>
+                      <a:ext cx="5943600" cy="1887855"/>
+                    </a:xfrm>
+                    <a:prstGeom prst="rect">
+                      <a:avLst/>
+                    </a:prstGeom>
+                  </pic:spPr>
+                </pic:pic>
+              </a:graphicData>
+            </a:graphic>
+          </wp:inline>
+        </w:drawing>
+      </w:r>
+    </w:p>
+    <w:p>
+      <w:pPr>
+        <w:spacing w:after="0" w:line="240" w:lineRule="auto"/>
+        <w:rPr>
+          <w:rFonts w:ascii="Arial" w:eastAsia="Times New Roman" w:hAnsi="Arial" w:cs="Arial"/>
+          <w:color w:val="000000"/>
+        </w:rPr>
+      </w:pPr>
+      <w:r>
+        <w:rPr>
+          <w:rFonts w:ascii="Arial" w:eastAsia="Times New Roman" w:hAnsi="Arial" w:cs="Arial"/>
+          <w:color w:val="000000"/>
+        </w:rPr>
+        <w:t>A</w:t>
+      </w:r>
+      <w:r>
+        <w:rPr>
+          <w:rFonts w:ascii="Arial" w:eastAsia="Times New Roman" w:hAnsi="Arial" w:cs="Arial"/>
+          <w:color w:val="000000"/>
+        </w:rPr>
+        <w:t>bove image Souls the complete execution of SQL task in ssis with 100% complete</w:t>
+      </w:r>
+    </w:p>
+    <w:p>
+      <w:pPr>
+        <w:spacing w:after="0" w:line="240" w:lineRule="auto"/>
+        <w:rPr>
+          <w:rFonts w:ascii="Times New Roman" w:eastAsia="Times New Roman" w:hAnsi="Times New Roman" w:cs="Times New Roman"/>
+          <w:sz w:val="24"/>
+          <w:szCs w:val="24"/>
+        </w:rPr>
+      </w:pPr>
+    </w:p>
+    <w:p>
+      <w:r>
+        <w:rPr>
+          <w:noProof/>
+        </w:rPr>
+        <w:drawing>
+          <wp:inline distT="0" distB="0" distL="0" distR="0" wp14:anchorId="31F2CA7A" wp14:editId="213F63AF">
+            <wp:extent cx="5943600" cy="3343275"/>
+            <wp:effectExtent l="0" t="0" r="0" b="0"/>
+            <wp:docPr id="19" name="Picture 19"/>
+            <wp:cNvGraphicFramePr>
+              <a:graphicFrameLocks xmlns:a="http://schemas.openxmlformats.org/drawingml/2006/main" noChangeAspect="1"/>
+            </wp:cNvGraphicFramePr>
+            <a:graphic xmlns:a="http://schemas.openxmlformats.org/drawingml/2006/main">
+              <a:graphicData uri="http://schemas.openxmlformats.org/drawingml/2006/picture">
+                <pic:pic xmlns:pic="http://schemas.openxmlformats.org/drawingml/2006/picture">
+                  <pic:nvPicPr>
+                    <pic:cNvPr id="1" name=""/>
+                    <pic:cNvPicPr/>
+                  </pic:nvPicPr>
+                  <pic:blipFill>
+                    <a:blip r:embed="rId21"/>
+                    <a:stretch>
+                      <a:fillRect/>
+                    </a:stretch>
+                  </pic:blipFill>
+                  <pic:spPr>
+                    <a:xfrm>
+                      <a:off x="0" y="0"/>
+                      <a:ext cx="5943600" cy="3343275"/>
+                    </a:xfrm>
+                    <a:prstGeom prst="rect">
+                      <a:avLst/>
+                    </a:prstGeom>
+                  </pic:spPr>
+                </pic:pic>
+              </a:graphicData>
+            </a:graphic>
+          </wp:inline>
+        </w:drawing>
+      </w:r>
+    </w:p>
+    <w:p>
+      <w:pPr>
+        <w:spacing w:after="0" w:line="240" w:lineRule="auto"/>
+        <w:rPr>
+          <w:rFonts w:ascii="Arial" w:eastAsia="Times New Roman" w:hAnsi="Arial" w:cs="Arial"/>
+          <w:color w:val="000000"/>
+        </w:rPr>
+      </w:pPr>
+      <w:r>
+        <w:rPr>
+          <w:rFonts w:ascii="Arial" w:eastAsia="Times New Roman" w:hAnsi="Arial" w:cs="Arial"/>
+          <w:color w:val="000000"/>
+        </w:rPr>
+        <w:t xml:space="preserve">Our </w:t>
+      </w:r>
+      <w:r>
+        <w:rPr>
+          <w:rFonts w:ascii="Arial" w:eastAsia="Times New Roman" w:hAnsi="Arial" w:cs="Arial"/>
+          <w:color w:val="000000"/>
+        </w:rPr>
+        <w:t xml:space="preserve">Dimension </w:t>
+      </w:r>
+      <w:r>
+        <w:rPr>
+          <w:rFonts w:ascii="Arial" w:eastAsia="Times New Roman" w:hAnsi="Arial" w:cs="Arial"/>
+          <w:color w:val="000000"/>
+        </w:rPr>
+        <w:t>Borrower shows that stored procedure code</w:t>
+      </w:r>
+      <w:r>
+        <w:rPr>
+          <w:rFonts w:ascii="Arial" w:eastAsia="Times New Roman" w:hAnsi="Arial" w:cs="Arial"/>
+          <w:color w:val="000000"/>
+        </w:rPr>
+        <w:t xml:space="preserve"> create</w:t>
+      </w:r>
+      <w:r>
+        <w:rPr>
+          <w:rFonts w:ascii="Arial" w:eastAsia="Times New Roman" w:hAnsi="Arial" w:cs="Arial"/>
+          <w:color w:val="000000"/>
+        </w:rPr>
+        <w:t>s</w:t>
+      </w:r>
+      <w:r>
+        <w:rPr>
+          <w:rFonts w:ascii="Arial" w:eastAsia="Times New Roman" w:hAnsi="Arial" w:cs="Arial"/>
+          <w:color w:val="000000"/>
+        </w:rPr>
+        <w:t xml:space="preserve"> 3 new record </w:t>
+      </w:r>
+      <w:r>
+        <w:rPr>
+          <w:rFonts w:ascii="Arial" w:eastAsia="Times New Roman" w:hAnsi="Arial" w:cs="Arial"/>
+          <w:color w:val="000000"/>
+        </w:rPr>
+        <w:t>as</w:t>
+      </w:r>
+      <w:r>
+        <w:rPr>
+          <w:rFonts w:ascii="Arial" w:eastAsia="Times New Roman" w:hAnsi="Arial" w:cs="Arial"/>
+          <w:color w:val="000000"/>
+        </w:rPr>
+        <w:t xml:space="preserve"> 56</w:t>
+      </w:r>
+      <w:r>
+        <w:rPr>
+          <w:rFonts w:ascii="Arial" w:eastAsia="Times New Roman" w:hAnsi="Arial" w:cs="Arial"/>
+          <w:color w:val="000000"/>
+        </w:rPr>
+        <w:t>,</w:t>
+      </w:r>
+      <w:r>
+        <w:rPr>
+          <w:rFonts w:ascii="Arial" w:eastAsia="Times New Roman" w:hAnsi="Arial" w:cs="Arial"/>
+          <w:color w:val="000000"/>
+        </w:rPr>
+        <w:t xml:space="preserve"> 57 and 58 line number because our Dimension is SCD type 2</w:t>
+      </w:r>
+      <w:r>
+        <w:rPr>
+          <w:rFonts w:ascii="Arial" w:eastAsia="Times New Roman" w:hAnsi="Arial" w:cs="Arial"/>
+          <w:color w:val="000000"/>
+        </w:rPr>
+        <w:t xml:space="preserve"> for changes in our source table data.</w:t>
+      </w:r>
+    </w:p>
+    <w:p>
+      <w:r>
+        <w:rPr>
+          <w:noProof/>
+        </w:rPr>
+        <w:lastRenderedPageBreak/>
+        <w:drawing>
+          <wp:inline distT="0" distB="0" distL="0" distR="0" wp14:anchorId="4E69B5FD" wp14:editId="3F6510DB">
+            <wp:extent cx="5943600" cy="3343275"/>
+            <wp:effectExtent l="0" t="0" r="0" b="0"/>
+            <wp:docPr id="26" name="Picture 26"/>
+            <wp:cNvGraphicFramePr>
+              <a:graphicFrameLocks xmlns:a="http://schemas.openxmlformats.org/drawingml/2006/main" noChangeAspect="1"/>
+            </wp:cNvGraphicFramePr>
+            <a:graphic xmlns:a="http://schemas.openxmlformats.org/drawingml/2006/main">
+              <a:graphicData uri="http://schemas.openxmlformats.org/drawingml/2006/picture">
+                <pic:pic xmlns:pic="http://schemas.openxmlformats.org/drawingml/2006/picture">
+                  <pic:nvPicPr>
+                    <pic:cNvPr id="1" name=""/>
+                    <pic:cNvPicPr/>
+                  </pic:nvPicPr>
+                  <pic:blipFill>
+                    <a:blip r:embed="rId22"/>
+                    <a:stretch>
+                      <a:fillRect/>
+                    </a:stretch>
+                  </pic:blipFill>
+                  <pic:spPr>
+                    <a:xfrm>
+                      <a:off x="0" y="0"/>
+                      <a:ext cx="5943600" cy="3343275"/>
+                    </a:xfrm>
+                    <a:prstGeom prst="rect">
+                      <a:avLst/>
+                    </a:prstGeom>
+                  </pic:spPr>
+                </pic:pic>
+              </a:graphicData>
+            </a:graphic>
+          </wp:inline>
+        </w:drawing>
+      </w:r>
+    </w:p>
+    <w:p>
+      <w:pPr>
+        <w:spacing w:after="0" w:line="240" w:lineRule="auto"/>
+        <w:rPr>
+          <w:rFonts w:ascii="Times New Roman" w:eastAsia="Times New Roman" w:hAnsi="Times New Roman" w:cs="Times New Roman"/>
+          <w:sz w:val="24"/>
+          <w:szCs w:val="24"/>
+        </w:rPr>
+      </w:pPr>
+      <w:r>
+        <w:rPr>
+          <w:rFonts w:ascii="Arial" w:eastAsia="Times New Roman" w:hAnsi="Arial" w:cs="Arial"/>
+          <w:color w:val="000000"/>
+        </w:rPr>
+        <w:t>T</w:t>
+      </w:r>
+      <w:r>
+        <w:rPr>
+          <w:rFonts w:ascii="Arial" w:eastAsia="Times New Roman" w:hAnsi="Arial" w:cs="Arial"/>
+          <w:color w:val="000000"/>
+        </w:rPr>
+        <w:t xml:space="preserve">his is final output in ssms </w:t>
+      </w:r>
+      <w:r>
+        <w:rPr>
+          <w:rFonts w:ascii="Arial" w:eastAsia="Times New Roman" w:hAnsi="Arial" w:cs="Arial"/>
+          <w:color w:val="000000"/>
+        </w:rPr>
+        <w:t>for</w:t>
+      </w:r>
+      <w:r>
+        <w:rPr>
+          <w:rFonts w:ascii="Arial" w:eastAsia="Times New Roman" w:hAnsi="Arial" w:cs="Arial"/>
+          <w:color w:val="000000"/>
+        </w:rPr>
+        <w:t xml:space="preserve"> dimensions and fact tables </w:t>
+      </w:r>
+      <w:r>
+        <w:rPr>
+          <w:rFonts w:ascii="Arial" w:eastAsia="Times New Roman" w:hAnsi="Arial" w:cs="Arial"/>
+          <w:color w:val="000000"/>
+        </w:rPr>
+        <w:t xml:space="preserve">rows which shows all update records of </w:t>
+      </w:r>
+      <w:r>
+        <w:rPr>
+          <w:rFonts w:ascii="Arial" w:eastAsia="Times New Roman" w:hAnsi="Arial" w:cs="Arial"/>
+          <w:color w:val="000000"/>
+        </w:rPr>
+        <w:t>data warehouse</w:t>
+      </w:r>
+      <w:r>
+        <w:rPr>
+          <w:rFonts w:ascii="Arial" w:eastAsia="Times New Roman" w:hAnsi="Arial" w:cs="Arial"/>
+          <w:color w:val="000000"/>
+        </w:rPr>
+        <w:t>. So we can use them for reporting and analysis.</w:t>
+      </w:r>
+    </w:p>
+    <w:p>
+      <w:r>
+        <w:br w:type="page"/>
+      </w:r>
+    </w:p>
+    <w:p>
+      <w:r>
+        <w:lastRenderedPageBreak/>
+        <w:t>What to Submit:</w:t>
+      </w:r>
+    </w:p>
+    <w:p>
+      <w:r>
+        <w:t>1. IPBC Status Update : Mortgage Project Story 4-6</w:t>
+      </w:r>
+      <w:r>
+        <w:t xml:space="preserve"> </w:t>
+      </w:r>
+      <w:bookmarkStart w:id="0" w:name="_GoBack"/>
+      <w:bookmarkEnd w:id="0"/>
+    </w:p>
+    <w:p>
+      <w:r>
+        <w:t>2. SQL BI Interview Questions: SSAS – What is a Slowly Changing Dimension – Explain Type 1</w:t>
+      </w:r>
+      <w:r>
+        <w:t xml:space="preserve"> </w:t>
+      </w:r>
+      <w:r>
+        <w:t>Type II and Type III</w:t>
+      </w:r>
+    </w:p>
+    <w:p>
+      <w:hyperlink r:id="rId23" w:history="1">
+        <w:r>
+          <w:rPr>
+            <w:rStyle w:val="Hyperlink"/>
+          </w:rPr>
+          <w:t>https://app.colaberry.com/app/ipbc/videos?user=31221&amp;category=54</w:t>
+        </w:r>
+      </w:hyperlink>
+    </w:p>
+    <w:p>
+      <w:r>
+        <w:rPr>
+          <w:noProof/>
+        </w:rPr>
+        <w:drawing>
+          <wp:inline distT="0" distB="0" distL="0" distR="0" wp14:anchorId="1A33A495" wp14:editId="11F6BEA2">
+            <wp:extent cx="5943600" cy="1889125"/>
+            <wp:effectExtent l="0" t="0" r="0" b="0"/>
+            <wp:docPr id="1" name="Picture 1"/>
+            <wp:cNvGraphicFramePr>
+              <a:graphicFrameLocks xmlns:a="http://schemas.openxmlformats.org/drawingml/2006/main" noChangeAspect="1"/>
+            </wp:cNvGraphicFramePr>
+            <a:graphic xmlns:a="http://schemas.openxmlformats.org/drawingml/2006/main">
+              <a:graphicData uri="http://schemas.openxmlformats.org/drawingml/2006/picture">
+                <pic:pic xmlns:pic="http://schemas.openxmlformats.org/drawingml/2006/picture">
+                  <pic:nvPicPr>
+                    <pic:cNvPr id="1" name=""/>
+                    <pic:cNvPicPr/>
+                  </pic:nvPicPr>
+                  <pic:blipFill>
+                    <a:blip r:embed="rId24"/>
+                    <a:stretch>
+                      <a:fillRect/>
+                    </a:stretch>
+                  </pic:blipFill>
+                  <pic:spPr>
+                    <a:xfrm>
+                      <a:off x="0" y="0"/>
                       <a:ext cx="5943600" cy="1889125"/>
                     </a:xfrm>
                     <a:prstGeom prst="rect">
@@ -198,18 +2091,21 @@
       <w:r>
         <w:t>2. Watch, Comment &amp;amp; take screenshots of your comments from 3 other videos on the same</w:t>
       </w:r>
-    </w:p>
-    <w:p>
+      <w:r>
+        <w:t xml:space="preserve"> </w:t>
+      </w:r>
       <w:r>
         <w:t>topic (per question). Comments must be 20+ characters. Leave comments based on</w:t>
       </w:r>
-    </w:p>
-    <w:p>
+      <w:r>
+        <w:t xml:space="preserve"> </w:t>
+      </w:r>
       <w:r>
         <w:t>presentation, delivery and/or technical details. Your critiques will help you be more</w:t>
       </w:r>
-    </w:p>
-    <w:p>
+      <w:r>
+        <w:t xml:space="preserve"> </w:t>
+      </w:r>
       <w:r>
         <w:t>conscious of your own videos. (3 comment screenshots per Video Question)</w:t>
       </w:r>
@@ -658,6 +2554,22 @@
       <w:u w:val="single"/>
     </w:rPr>
   </w:style>
+  <w:style w:type="paragraph" w:styleId="NormalWeb">
+    <w:name w:val="Normal (Web)"/>
+    <w:basedOn w:val="Normal"/>
+    <w:uiPriority w:val="99"/>
+    <w:semiHidden/>
+    <w:unhideWhenUsed/>
+    <w:rsid w:val="00B51091"/>
+    <w:pPr>
+      <w:spacing w:before="100" w:beforeAutospacing="1" w:after="100" w:afterAutospacing="1" w:line="240" w:lineRule="auto"/>
+    </w:pPr>
+    <w:rPr>
+      <w:rFonts w:ascii="Times New Roman" w:eastAsia="Times New Roman" w:hAnsi="Times New Roman" w:cs="Times New Roman"/>
+      <w:sz w:val="24"/>
+      <w:szCs w:val="24"/>
+    </w:rPr>
+  </w:style>
 </w:styles>
 </file>
 

</xml_diff>